<commit_message>
add correlation and normal standard formulas to formulae
</commit_message>
<xml_diff>
--- a/novasbe/econometrics/formulae.docx
+++ b/novasbe/econometrics/formulae.docx
@@ -8,6 +8,200 @@
       </w:pPr>
       <w:r>
         <w:t xml:space="preserve">Econometrics Midterm Formula Sheet</w:t>
+      </w:r>
+    </w:p>
+    <w:bookmarkStart w:id="20" w:name="statistics"/>
+    <w:p>
+      <w:pPr>
+        <w:pStyle w:val="Heading2"/>
+      </w:pPr>
+      <w:r>
+        <w:t xml:space="preserve">Statistics</w:t>
+      </w:r>
+    </w:p>
+    <w:p>
+      <w:pPr>
+        <w:pStyle w:val="Compact"/>
+        <w:numPr>
+          <w:ilvl w:val="0"/>
+          <w:numId w:val="1001"/>
+        </w:numPr>
+      </w:pPr>
+      <w:r>
+        <w:t xml:space="preserve">Normal Standard</w:t>
+      </w:r>
+    </w:p>
+    <w:p>
+      <w:pPr>
+        <w:pStyle w:val="Compact"/>
+        <w:numPr>
+          <w:ilvl w:val="1"/>
+          <w:numId w:val="1002"/>
+        </w:numPr>
+      </w:pPr>
+      <w:r>
+        <w:t xml:space="preserve">cumulative distribution function</w:t>
+      </w:r>
+      <w:r>
+        <w:t xml:space="preserve"> </w:t>
+      </w:r>
+      <m:oMath>
+        <m:r>
+          <m:t>Φ</m:t>
+        </m:r>
+        <m:d>
+          <m:dPr>
+            <m:begChr m:val="("/>
+            <m:sepChr m:val=""/>
+            <m:endChr m:val=")"/>
+            <m:grow/>
+          </m:dPr>
+          <m:e>
+            <m:r>
+              <m:t>z</m:t>
+            </m:r>
+          </m:e>
+        </m:d>
+      </m:oMath>
+    </w:p>
+    <w:p>
+      <w:pPr>
+        <w:pStyle w:val="Compact"/>
+        <w:numPr>
+          <w:ilvl w:val="1"/>
+          <w:numId w:val="1002"/>
+        </w:numPr>
+      </w:pPr>
+      <w:r>
+        <w:t xml:space="preserve">probability density function</w:t>
+      </w:r>
+      <w:r>
+        <w:t xml:space="preserve"> </w:t>
+      </w:r>
+      <m:oMath>
+        <m:r>
+          <m:t>ϕ</m:t>
+        </m:r>
+        <m:d>
+          <m:dPr>
+            <m:begChr m:val="("/>
+            <m:sepChr m:val=""/>
+            <m:endChr m:val=")"/>
+            <m:grow/>
+          </m:dPr>
+          <m:e>
+            <m:r>
+              <m:t>z</m:t>
+            </m:r>
+          </m:e>
+        </m:d>
+      </m:oMath>
+    </w:p>
+    <w:p>
+      <w:pPr>
+        <w:pStyle w:val="Compact"/>
+        <w:numPr>
+          <w:ilvl w:val="0"/>
+          <w:numId w:val="1001"/>
+        </w:numPr>
+      </w:pPr>
+      <w:r>
+        <w:t xml:space="preserve">Correlation Coefficient</w:t>
+      </w:r>
+    </w:p>
+    <w:p>
+      <w:pPr>
+        <w:pStyle w:val="FirstParagraph"/>
+      </w:pPr>
+      <m:oMathPara>
+        <m:oMathParaPr>
+          <m:jc m:val="center"/>
+        </m:oMathParaPr>
+        <m:oMath>
+          <m:r>
+            <m:t>ρ</m:t>
+          </m:r>
+          <m:r>
+            <m:rPr>
+              <m:sty m:val="p"/>
+            </m:rPr>
+            <m:t>=</m:t>
+          </m:r>
+          <m:f>
+            <m:fPr>
+              <m:type m:val="bar"/>
+            </m:fPr>
+            <m:num>
+              <m:r>
+                <m:t>C</m:t>
+              </m:r>
+              <m:r>
+                <m:t>o</m:t>
+              </m:r>
+              <m:r>
+                <m:t>v</m:t>
+              </m:r>
+              <m:d>
+                <m:dPr>
+                  <m:begChr m:val="("/>
+                  <m:sepChr m:val=""/>
+                  <m:endChr m:val=")"/>
+                  <m:grow/>
+                </m:dPr>
+                <m:e>
+                  <m:r>
+                    <m:t>X</m:t>
+                  </m:r>
+                  <m:r>
+                    <m:rPr>
+                      <m:sty m:val="p"/>
+                    </m:rPr>
+                    <m:t>,</m:t>
+                  </m:r>
+                  <m:r>
+                    <m:t>Y</m:t>
+                  </m:r>
+                </m:e>
+              </m:d>
+            </m:num>
+            <m:den>
+              <m:sSub>
+                <m:e>
+                  <m:r>
+                    <m:t>σ</m:t>
+                  </m:r>
+                </m:e>
+                <m:sub>
+                  <m:r>
+                    <m:t>X</m:t>
+                  </m:r>
+                </m:sub>
+              </m:sSub>
+              <m:sSub>
+                <m:e>
+                  <m:r>
+                    <m:t>σ</m:t>
+                  </m:r>
+                </m:e>
+                <m:sub>
+                  <m:r>
+                    <m:t>Y</m:t>
+                  </m:r>
+                </m:sub>
+              </m:sSub>
+            </m:den>
+          </m:f>
+        </m:oMath>
+      </m:oMathPara>
+    </w:p>
+    <w:bookmarkEnd w:id="20"/>
+    <w:bookmarkStart w:id="21" w:name="econometrics"/>
+    <w:p>
+      <w:pPr>
+        <w:pStyle w:val="Heading2"/>
+      </w:pPr>
+      <w:r>
+        <w:t xml:space="preserve">Econometrics</w:t>
       </w:r>
     </w:p>
     <w:p>
@@ -1303,6 +1497,7 @@
         </m:oMath>
       </m:oMathPara>
     </w:p>
+    <w:bookmarkEnd w:id="21"/>
     <w:sectPr>
       <w:footnotePr>
         <w:numRestart w:val="eachSect"/>
@@ -1413,8 +1608,117 @@
       </w:pPr>
     </w:lvl>
   </w:abstractNum>
+  <w:abstractNum w:abstractNumId="991">
+    <w:nsid w:val="0000A991"/>
+    <w:multiLevelType w:val="multilevel"/>
+    <w:lvl w:ilvl="0">
+      <w:numFmt w:val="bullet"/>
+      <w:lvlText w:val=""/>
+      <w:lvlJc w:val="left"/>
+      <w:pPr>
+        <w:ind w:left="720" w:hanging="360"/>
+      </w:pPr>
+      <w:rPr>
+        <w:rFonts w:ascii="Symbol" w:hAnsi="Symbol" w:cs="Symbol" w:hint="default"/>
+      </w:rPr>
+    </w:lvl>
+    <w:lvl w:ilvl="1">
+      <w:numFmt w:val="bullet"/>
+      <w:lvlText w:val="o"/>
+      <w:lvlJc w:val="left"/>
+      <w:pPr>
+        <w:ind w:left="1440" w:hanging="360"/>
+      </w:pPr>
+      <w:rPr>
+        <w:rFonts w:ascii="Courier New" w:hAnsi="Courier New" w:cs="Courier New" w:hint="default"/>
+      </w:rPr>
+    </w:lvl>
+    <w:lvl w:ilvl="2">
+      <w:numFmt w:val="bullet"/>
+      <w:lvlText w:val=""/>
+      <w:lvlJc w:val="left"/>
+      <w:pPr>
+        <w:ind w:left="2160" w:hanging="360"/>
+      </w:pPr>
+      <w:rPr>
+        <w:rFonts w:ascii="Wingdings" w:hAnsi="Wingdings" w:cs="Wingdings" w:hint="default"/>
+      </w:rPr>
+    </w:lvl>
+    <w:lvl w:ilvl="3">
+      <w:numFmt w:val="bullet"/>
+      <w:lvlText w:val=""/>
+      <w:lvlJc w:val="left"/>
+      <w:pPr>
+        <w:ind w:left="2880" w:hanging="360"/>
+      </w:pPr>
+      <w:rPr>
+        <w:rFonts w:ascii="Symbol" w:hAnsi="Symbol" w:cs="Symbol" w:hint="default"/>
+      </w:rPr>
+    </w:lvl>
+    <w:lvl w:ilvl="4">
+      <w:numFmt w:val="bullet"/>
+      <w:lvlText w:val="o"/>
+      <w:lvlJc w:val="left"/>
+      <w:pPr>
+        <w:ind w:left="3600" w:hanging="360"/>
+      </w:pPr>
+      <w:rPr>
+        <w:rFonts w:ascii="Courier New" w:hAnsi="Courier New" w:cs="Courier New" w:hint="default"/>
+      </w:rPr>
+    </w:lvl>
+    <w:lvl w:ilvl="5">
+      <w:numFmt w:val="bullet"/>
+      <w:lvlText w:val=""/>
+      <w:lvlJc w:val="left"/>
+      <w:pPr>
+        <w:ind w:left="4320" w:hanging="360"/>
+      </w:pPr>
+      <w:rPr>
+        <w:rFonts w:ascii="Wingdings" w:hAnsi="Wingdings" w:cs="Wingdings" w:hint="default"/>
+      </w:rPr>
+    </w:lvl>
+    <w:lvl w:ilvl="6">
+      <w:numFmt w:val="bullet"/>
+      <w:lvlText w:val=""/>
+      <w:lvlJc w:val="left"/>
+      <w:pPr>
+        <w:ind w:left="5040" w:hanging="360"/>
+      </w:pPr>
+      <w:rPr>
+        <w:rFonts w:ascii="Symbol" w:hAnsi="Symbol" w:cs="Symbol" w:hint="default"/>
+      </w:rPr>
+    </w:lvl>
+    <w:lvl w:ilvl="7">
+      <w:numFmt w:val="bullet"/>
+      <w:lvlText w:val="o"/>
+      <w:lvlJc w:val="left"/>
+      <w:pPr>
+        <w:ind w:left="5760" w:hanging="360"/>
+      </w:pPr>
+      <w:rPr>
+        <w:rFonts w:ascii="Courier New" w:hAnsi="Courier New" w:cs="Courier New" w:hint="default"/>
+      </w:rPr>
+    </w:lvl>
+    <w:lvl w:ilvl="8">
+      <w:numFmt w:val="bullet"/>
+      <w:lvlText w:val=""/>
+      <w:lvlJc w:val="left"/>
+      <w:pPr>
+        <w:ind w:left="6480" w:hanging="360"/>
+      </w:pPr>
+      <w:rPr>
+        <w:rFonts w:ascii="Wingdings" w:hAnsi="Wingdings" w:cs="Wingdings" w:hint="default"/>
+      </w:rPr>
+    </w:lvl>
+  </w:abstractNum>
   <w:num w:numId="1000">
     <w:abstractNumId w:val="990"/>
+  </w:num>
+  <w:num w:numId="1001">
+    <w:abstractNumId w:val="991"/>
+  </w:num>
+  <w:num w:numId="1002">
+    <w:abstractNumId w:val="991"/>
   </w:num>
 </w:numbering>
 </file>

</xml_diff>